<commit_message>
Fixed some errors in formatting for the optimisation report
</commit_message>
<xml_diff>
--- a/Optimisation Report.docx
+++ b/Optimisation Report.docx
@@ -1,19 +1,29 @@
 
 <file path=word/document.xml><?xml version="1.0" encoding="utf-8"?>
-<w:document xmlns:wpc="http://schemas.microsoft.com/office/word/2010/wordprocessingCanvas" xmlns:cx="http://schemas.microsoft.com/office/drawing/2014/chartex" xmlns:cx1="http://schemas.microsoft.com/office/drawing/2015/9/8/chartex" xmlns:cx2="http://schemas.microsoft.com/office/drawing/2015/10/21/chartex" xmlns:cx3="http://schemas.microsoft.com/office/drawing/2016/5/9/chartex" xmlns:cx4="http://schemas.microsoft.com/office/drawing/2016/5/10/chartex" xmlns:cx5="http://schemas.microsoft.com/office/drawing/2016/5/11/chartex" xmlns:cx6="http://schemas.microsoft.com/office/drawing/2016/5/12/chartex" xmlns:cx7="http://schemas.microsoft.com/office/drawing/2016/5/13/chartex" xmlns:cx8="http://schemas.microsoft.com/office/drawing/2016/5/14/chartex" xmlns:mc="http://schemas.openxmlformats.org/markup-compatibility/2006" xmlns:aink="http://schemas.microsoft.com/office/drawing/2016/ink" xmlns:am3d="http://schemas.microsoft.com/office/drawing/2017/model3d" xmlns:o="urn:schemas-microsoft-com:office:office" xmlns:r="http://schemas.openxmlformats.org/officeDocument/2006/relationships" xmlns:m="http://schemas.openxmlformats.org/officeDocument/2006/math" xmlns:v="urn:schemas-microsoft-com:vml" xmlns:wp14="http://schemas.microsoft.com/office/word/2010/wordprocessingDrawing" xmlns:wp="http://schemas.openxmlformats.org/drawingml/2006/wordprocessingDrawing" xmlns:w10="urn:schemas-microsoft-com:office:word" xmlns:w="http://schemas.openxmlformats.org/wordprocessingml/2006/main" xmlns:w14="http://schemas.microsoft.com/office/word/2010/wordml" xmlns:w15="http://schemas.microsoft.com/office/word/2012/wordml" xmlns:w16cid="http://schemas.microsoft.com/office/word/2016/wordml/cid" xmlns:w16se="http://schemas.microsoft.com/office/word/2015/wordml/symex" xmlns:wpg="http://schemas.microsoft.com/office/word/2010/wordprocessingGroup" xmlns:wpi="http://schemas.microsoft.com/office/word/2010/wordprocessingInk" xmlns:wne="http://schemas.microsoft.com/office/word/2006/wordml" xmlns:wps="http://schemas.microsoft.com/office/word/2010/wordprocessingShape" mc:Ignorable="w14 w15 w16se w16cid wp14">
+<w:document xmlns:wpc="http://schemas.microsoft.com/office/word/2010/wordprocessingCanvas" xmlns:cx="http://schemas.microsoft.com/office/drawing/2014/chartex" xmlns:cx1="http://schemas.microsoft.com/office/drawing/2015/9/8/chartex" xmlns:cx2="http://schemas.microsoft.com/office/drawing/2015/10/21/chartex" xmlns:cx3="http://schemas.microsoft.com/office/drawing/2016/5/9/chartex" xmlns:cx4="http://schemas.microsoft.com/office/drawing/2016/5/10/chartex" xmlns:cx5="http://schemas.microsoft.com/office/drawing/2016/5/11/chartex" xmlns:cx6="http://schemas.microsoft.com/office/drawing/2016/5/12/chartex" xmlns:cx7="http://schemas.microsoft.com/office/drawing/2016/5/13/chartex" xmlns:cx8="http://schemas.microsoft.com/office/drawing/2016/5/14/chartex" xmlns:mc="http://schemas.openxmlformats.org/markup-compatibility/2006" xmlns:aink="http://schemas.microsoft.com/office/drawing/2016/ink" xmlns:am3d="http://schemas.microsoft.com/office/drawing/2017/model3d" xmlns:o="urn:schemas-microsoft-com:office:office" xmlns:r="http://schemas.openxmlformats.org/officeDocument/2006/relationships" xmlns:m="http://schemas.openxmlformats.org/officeDocument/2006/math" xmlns:v="urn:schemas-microsoft-com:vml" xmlns:wp14="http://schemas.microsoft.com/office/word/2010/wordprocessingDrawing" xmlns:wp="http://schemas.openxmlformats.org/drawingml/2006/wordprocessingDrawing" xmlns:w10="urn:schemas-microsoft-com:office:word" xmlns:w="http://schemas.openxmlformats.org/wordprocessingml/2006/main" xmlns:w14="http://schemas.microsoft.com/office/word/2010/wordml" xmlns:w15="http://schemas.microsoft.com/office/word/2012/wordml" xmlns:w16cex="http://schemas.microsoft.com/office/word/2018/wordml/cex" xmlns:w16cid="http://schemas.microsoft.com/office/word/2016/wordml/cid" xmlns:w16="http://schemas.microsoft.com/office/word/2018/wordml" xmlns:w16se="http://schemas.microsoft.com/office/word/2015/wordml/symex" xmlns:wpg="http://schemas.microsoft.com/office/word/2010/wordprocessingGroup" xmlns:wpi="http://schemas.microsoft.com/office/word/2010/wordprocessingInk" xmlns:wne="http://schemas.microsoft.com/office/word/2006/wordml" xmlns:wps="http://schemas.microsoft.com/office/word/2010/wordprocessingShape" mc:Ignorable="w14 w15 w16se w16cid w16 w16cex wp14">
   <w:body>
     <w:sdt>
       <w:sdtPr>
+        <w:rPr>
+          <w:rFonts w:cstheme="minorHAnsi"/>
+        </w:rPr>
         <w:id w:val="-1999567277"/>
         <w:docPartObj>
           <w:docPartGallery w:val="Cover Pages"/>
           <w:docPartUnique/>
         </w:docPartObj>
       </w:sdtPr>
+      <w:sdtEndPr/>
       <w:sdtContent>
         <w:p>
+          <w:pPr>
+            <w:rPr>
+              <w:rFonts w:cstheme="minorHAnsi"/>
+            </w:rPr>
+          </w:pPr>
           <w:r>
             <w:rPr>
+              <w:rFonts w:cstheme="minorHAnsi"/>
               <w:noProof/>
             </w:rPr>
             <mc:AlternateContent>
@@ -132,6 +142,7 @@
                                     <w:dataBinding w:prefixMappings="xmlns:ns0='http://purl.org/dc/elements/1.1/' xmlns:ns1='http://schemas.openxmlformats.org/package/2006/metadata/core-properties' " w:xpath="/ns1:coreProperties[1]/ns0:creator[1]" w:storeItemID="{6C3C8BC8-F283-45AE-878A-BAB7291924A1}"/>
                                     <w:text/>
                                   </w:sdtPr>
+                                  <w:sdtEndPr/>
                                   <w:sdtContent>
                                     <w:p>
                                       <w:pPr>
@@ -173,6 +184,7 @@
                                       <w:dataBinding w:prefixMappings="xmlns:ns0='http://schemas.openxmlformats.org/officeDocument/2006/extended-properties' " w:xpath="/ns0:Properties[1]/ns0:Company[1]" w:storeItemID="{6668398D-A668-4E3E-A5EB-62B293D839F1}"/>
                                       <w:text/>
                                     </w:sdtPr>
+                                    <w:sdtEndPr/>
                                     <w:sdtContent>
                                       <w:r>
                                         <w:rPr>
@@ -201,6 +213,7 @@
                                       <w:dataBinding w:prefixMappings="xmlns:ns0='http://schemas.microsoft.com/office/2006/coverPageProps' " w:xpath="/ns0:CoverPageProperties[1]/ns0:CompanyAddress[1]" w:storeItemID="{55AF091B-3C7A-41E3-B477-F2FDAA23CFDA}"/>
                                       <w:text/>
                                     </w:sdtPr>
+                                    <w:sdtEndPr/>
                                     <w:sdtContent>
                                       <w:r>
                                         <w:rPr>
@@ -270,6 +283,7 @@
                                     <w:dataBinding w:prefixMappings="xmlns:ns0='http://purl.org/dc/elements/1.1/' xmlns:ns1='http://schemas.openxmlformats.org/package/2006/metadata/core-properties' " w:xpath="/ns1:coreProperties[1]/ns0:title[1]" w:storeItemID="{6C3C8BC8-F283-45AE-878A-BAB7291924A1}"/>
                                     <w:text/>
                                   </w:sdtPr>
+                                  <w:sdtEndPr/>
                                   <w:sdtContent>
                                     <w:p>
                                       <w:pPr>
@@ -335,6 +349,7 @@
                               <w:dataBinding w:prefixMappings="xmlns:ns0='http://purl.org/dc/elements/1.1/' xmlns:ns1='http://schemas.openxmlformats.org/package/2006/metadata/core-properties' " w:xpath="/ns1:coreProperties[1]/ns0:creator[1]" w:storeItemID="{6C3C8BC8-F283-45AE-878A-BAB7291924A1}"/>
                               <w:text/>
                             </w:sdtPr>
+                            <w:sdtEndPr/>
                             <w:sdtContent>
                               <w:p>
                                 <w:pPr>
@@ -376,6 +391,7 @@
                                 <w:dataBinding w:prefixMappings="xmlns:ns0='http://schemas.openxmlformats.org/officeDocument/2006/extended-properties' " w:xpath="/ns0:Properties[1]/ns0:Company[1]" w:storeItemID="{6668398D-A668-4E3E-A5EB-62B293D839F1}"/>
                                 <w:text/>
                               </w:sdtPr>
+                              <w:sdtEndPr/>
                               <w:sdtContent>
                                 <w:r>
                                   <w:rPr>
@@ -404,6 +420,7 @@
                                 <w:dataBinding w:prefixMappings="xmlns:ns0='http://schemas.microsoft.com/office/2006/coverPageProps' " w:xpath="/ns0:CoverPageProperties[1]/ns0:CompanyAddress[1]" w:storeItemID="{55AF091B-3C7A-41E3-B477-F2FDAA23CFDA}"/>
                                 <w:text/>
                               </w:sdtPr>
+                              <w:sdtEndPr/>
                               <w:sdtContent>
                                 <w:r>
                                   <w:rPr>
@@ -439,6 +456,7 @@
                               <w:dataBinding w:prefixMappings="xmlns:ns0='http://purl.org/dc/elements/1.1/' xmlns:ns1='http://schemas.openxmlformats.org/package/2006/metadata/core-properties' " w:xpath="/ns1:coreProperties[1]/ns0:title[1]" w:storeItemID="{6C3C8BC8-F283-45AE-878A-BAB7291924A1}"/>
                               <w:text/>
                             </w:sdtPr>
+                            <w:sdtEndPr/>
                             <w:sdtContent>
                               <w:p>
                                 <w:pPr>
@@ -476,7 +494,15 @@
           </w:r>
         </w:p>
         <w:p>
+          <w:pPr>
+            <w:rPr>
+              <w:rFonts w:cstheme="minorHAnsi"/>
+            </w:rPr>
+          </w:pPr>
           <w:r>
+            <w:rPr>
+              <w:rFonts w:cstheme="minorHAnsi"/>
+            </w:rPr>
             <w:br w:type="page"/>
           </w:r>
         </w:p>
@@ -484,145 +510,187 @@
     </w:sdt>
     <w:p>
       <w:pPr>
-        <w:pStyle w:val="Heading1"/>
-        <w:rPr>
-          <w:shd w:val="clear" w:color="auto" w:fill="FFFFFF"/>
-        </w:rPr>
-      </w:pPr>
-      <w:r>
-        <w:rPr>
+        <w:pStyle w:val="Heading2"/>
+        <w:rPr>
+          <w:rFonts w:asciiTheme="minorHAnsi" w:hAnsiTheme="minorHAnsi" w:cstheme="minorHAnsi"/>
+          <w:shd w:val="clear" w:color="auto" w:fill="FFFFFF"/>
+        </w:rPr>
+      </w:pPr>
+      <w:r>
+        <w:rPr>
+          <w:rFonts w:asciiTheme="minorHAnsi" w:hAnsiTheme="minorHAnsi" w:cstheme="minorHAnsi"/>
           <w:shd w:val="clear" w:color="auto" w:fill="FFFFFF"/>
         </w:rPr>
         <w:lastRenderedPageBreak/>
+        <w:t>Optimisation Report</w:t>
+      </w:r>
+    </w:p>
+    <w:p>
+      <w:pPr>
+        <w:pStyle w:val="Heading3"/>
+        <w:rPr>
+          <w:rFonts w:asciiTheme="minorHAnsi" w:hAnsiTheme="minorHAnsi" w:cstheme="minorHAnsi"/>
+          <w:shd w:val="clear" w:color="auto" w:fill="FFFFFF"/>
+        </w:rPr>
+      </w:pPr>
+    </w:p>
+    <w:p>
+      <w:pPr>
+        <w:pStyle w:val="Heading3"/>
+        <w:rPr>
+          <w:rFonts w:asciiTheme="minorHAnsi" w:hAnsiTheme="minorHAnsi" w:cstheme="minorHAnsi"/>
+          <w:shd w:val="clear" w:color="auto" w:fill="FFFFFF"/>
+        </w:rPr>
+      </w:pPr>
+      <w:r>
+        <w:rPr>
+          <w:rFonts w:asciiTheme="minorHAnsi" w:hAnsiTheme="minorHAnsi" w:cstheme="minorHAnsi"/>
+          <w:shd w:val="clear" w:color="auto" w:fill="FFFFFF"/>
+        </w:rPr>
         <w:t>Introduction</w:t>
       </w:r>
     </w:p>
     <w:p>
       <w:pPr>
         <w:rPr>
-          <w:rFonts w:ascii="Helvetica" w:hAnsi="Helvetica" w:cs="Helvetica"/>
-          <w:color w:val="3C4043"/>
-          <w:sz w:val="21"/>
-          <w:szCs w:val="21"/>
-          <w:shd w:val="clear" w:color="auto" w:fill="FFFFFF"/>
-        </w:rPr>
-      </w:pPr>
-      <w:r>
-        <w:rPr>
-          <w:rFonts w:ascii="Helvetica" w:hAnsi="Helvetica" w:cs="Helvetica"/>
-          <w:color w:val="3C4043"/>
-          <w:sz w:val="21"/>
-          <w:szCs w:val="21"/>
-          <w:shd w:val="clear" w:color="auto" w:fill="FFFFFF"/>
-        </w:rPr>
-        <w:t>Optimiz</w:t>
-      </w:r>
-      <w:r>
-        <w:rPr>
-          <w:rFonts w:ascii="Helvetica" w:hAnsi="Helvetica" w:cs="Helvetica"/>
-          <w:color w:val="3C4043"/>
-          <w:sz w:val="21"/>
-          <w:szCs w:val="21"/>
-          <w:shd w:val="clear" w:color="auto" w:fill="FFFFFF"/>
-        </w:rPr>
-        <w:t>ation</w:t>
-      </w:r>
-      <w:r>
-        <w:rPr>
-          <w:rFonts w:ascii="Helvetica" w:hAnsi="Helvetica" w:cs="Helvetica"/>
-          <w:color w:val="3C4043"/>
-          <w:sz w:val="21"/>
-          <w:szCs w:val="21"/>
-          <w:shd w:val="clear" w:color="auto" w:fill="FFFFFF"/>
-        </w:rPr>
-        <w:t xml:space="preserve"> report contain</w:t>
-      </w:r>
-      <w:r>
-        <w:rPr>
-          <w:rFonts w:ascii="Helvetica" w:hAnsi="Helvetica" w:cs="Helvetica"/>
-          <w:color w:val="3C4043"/>
-          <w:sz w:val="21"/>
-          <w:szCs w:val="21"/>
+          <w:rFonts w:cstheme="minorHAnsi"/>
+        </w:rPr>
+      </w:pPr>
+      <w:proofErr w:type="gramStart"/>
+      <w:r>
+        <w:rPr>
+          <w:rFonts w:cstheme="minorHAnsi"/>
+        </w:rPr>
+        <w:t>The majority of</w:t>
+      </w:r>
+      <w:proofErr w:type="gramEnd"/>
+      <w:r>
+        <w:rPr>
+          <w:rFonts w:cstheme="minorHAnsi"/>
+        </w:rPr>
+        <w:t xml:space="preserve"> users are used to sites that are highly optimised for performance.</w:t>
+      </w:r>
+      <w:r>
+        <w:rPr>
+          <w:rFonts w:cstheme="minorHAnsi"/>
+        </w:rPr>
+        <w:t xml:space="preserve"> When this level of optimisation is not met, users tend to leave the website without viewing the rest of it. For this </w:t>
+      </w:r>
+      <w:proofErr w:type="gramStart"/>
+      <w:r>
+        <w:rPr>
+          <w:rFonts w:cstheme="minorHAnsi"/>
+        </w:rPr>
+        <w:t>reason</w:t>
+      </w:r>
+      <w:proofErr w:type="gramEnd"/>
+      <w:r>
+        <w:rPr>
+          <w:rFonts w:cstheme="minorHAnsi"/>
+        </w:rPr>
+        <w:t xml:space="preserve"> it is very important for our website to have its performance optimised so that it provides a good user experience.</w:t>
+      </w:r>
+    </w:p>
+    <w:p>
+      <w:pPr>
+        <w:rPr>
+          <w:rFonts w:cstheme="minorHAnsi"/>
+          <w:color w:val="3C4043"/>
+          <w:shd w:val="clear" w:color="auto" w:fill="FFFFFF"/>
+        </w:rPr>
+      </w:pPr>
+      <w:r>
+        <w:rPr>
+          <w:rFonts w:cstheme="minorHAnsi"/>
+          <w:color w:val="3C4043"/>
+          <w:shd w:val="clear" w:color="auto" w:fill="FFFFFF"/>
+        </w:rPr>
+        <w:t>Optimi</w:t>
+      </w:r>
+      <w:r>
+        <w:rPr>
+          <w:rFonts w:cstheme="minorHAnsi"/>
+          <w:color w:val="3C4043"/>
           <w:shd w:val="clear" w:color="auto" w:fill="FFFFFF"/>
         </w:rPr>
         <w:t>s</w:t>
       </w:r>
       <w:r>
         <w:rPr>
-          <w:rFonts w:ascii="Helvetica" w:hAnsi="Helvetica" w:cs="Helvetica"/>
-          <w:color w:val="3C4043"/>
-          <w:sz w:val="21"/>
-          <w:szCs w:val="21"/>
+          <w:rFonts w:cstheme="minorHAnsi"/>
+          <w:color w:val="3C4043"/>
+          <w:shd w:val="clear" w:color="auto" w:fill="FFFFFF"/>
+        </w:rPr>
+        <w:t>ation report contain</w:t>
+      </w:r>
+      <w:r>
+        <w:rPr>
+          <w:rFonts w:cstheme="minorHAnsi"/>
+          <w:color w:val="3C4043"/>
+          <w:shd w:val="clear" w:color="auto" w:fill="FFFFFF"/>
+        </w:rPr>
+        <w:t>s</w:t>
+      </w:r>
+      <w:r>
+        <w:rPr>
+          <w:rFonts w:cstheme="minorHAnsi"/>
+          <w:color w:val="3C4043"/>
           <w:shd w:val="clear" w:color="auto" w:fill="FFFFFF"/>
         </w:rPr>
         <w:t xml:space="preserve"> </w:t>
       </w:r>
       <w:r>
         <w:rPr>
-          <w:rFonts w:ascii="Helvetica" w:hAnsi="Helvetica" w:cs="Helvetica"/>
-          <w:color w:val="3C4043"/>
-          <w:sz w:val="21"/>
-          <w:szCs w:val="21"/>
+          <w:rFonts w:cstheme="minorHAnsi"/>
+          <w:color w:val="3C4043"/>
           <w:shd w:val="clear" w:color="auto" w:fill="FFFFFF"/>
         </w:rPr>
         <w:t>all the</w:t>
       </w:r>
       <w:r>
         <w:rPr>
-          <w:rFonts w:ascii="Helvetica" w:hAnsi="Helvetica" w:cs="Helvetica"/>
-          <w:color w:val="3C4043"/>
-          <w:sz w:val="21"/>
-          <w:szCs w:val="21"/>
+          <w:rFonts w:cstheme="minorHAnsi"/>
+          <w:color w:val="3C4043"/>
           <w:shd w:val="clear" w:color="auto" w:fill="FFFFFF"/>
         </w:rPr>
         <w:t xml:space="preserve"> data about your experience, including its </w:t>
       </w:r>
       <w:r>
         <w:rPr>
-          <w:rFonts w:ascii="Helvetica" w:hAnsi="Helvetica" w:cs="Helvetica"/>
-          <w:color w:val="3C4043"/>
-          <w:sz w:val="21"/>
-          <w:szCs w:val="21"/>
+          <w:rFonts w:cstheme="minorHAnsi"/>
+          <w:color w:val="3C4043"/>
           <w:shd w:val="clear" w:color="auto" w:fill="FFFFFF"/>
         </w:rPr>
         <w:t>performance</w:t>
       </w:r>
       <w:r>
         <w:rPr>
-          <w:rFonts w:ascii="Helvetica" w:hAnsi="Helvetica" w:cs="Helvetica"/>
-          <w:color w:val="3C4043"/>
-          <w:sz w:val="21"/>
-          <w:szCs w:val="21"/>
+          <w:rFonts w:cstheme="minorHAnsi"/>
+          <w:color w:val="3C4043"/>
           <w:shd w:val="clear" w:color="auto" w:fill="FFFFFF"/>
         </w:rPr>
         <w:t xml:space="preserve"> and how your variants performed against your objective. The report includes a summary at the top with key information about its </w:t>
       </w:r>
       <w:r>
         <w:rPr>
-          <w:rFonts w:ascii="Helvetica" w:hAnsi="Helvetica" w:cs="Helvetica"/>
-          <w:color w:val="3C4043"/>
-          <w:sz w:val="21"/>
-          <w:szCs w:val="21"/>
+          <w:rFonts w:cstheme="minorHAnsi"/>
+          <w:color w:val="3C4043"/>
           <w:shd w:val="clear" w:color="auto" w:fill="FFFFFF"/>
         </w:rPr>
         <w:t>performance</w:t>
       </w:r>
       <w:r>
         <w:rPr>
-          <w:rFonts w:ascii="Helvetica" w:hAnsi="Helvetica" w:cs="Helvetica"/>
-          <w:color w:val="3C4043"/>
-          <w:sz w:val="21"/>
-          <w:szCs w:val="21"/>
+          <w:rFonts w:cstheme="minorHAnsi"/>
+          <w:color w:val="3C4043"/>
           <w:shd w:val="clear" w:color="auto" w:fill="FFFFFF"/>
         </w:rPr>
         <w:t xml:space="preserve"> and actionable data in a series of charts and tables.</w:t>
       </w:r>
       <w:r>
         <w:rPr>
-          <w:rFonts w:ascii="Helvetica" w:hAnsi="Helvetica" w:cs="Helvetica"/>
-          <w:color w:val="3C4043"/>
-          <w:sz w:val="21"/>
-          <w:szCs w:val="21"/>
+          <w:rFonts w:cstheme="minorHAnsi"/>
+          <w:color w:val="3C4043"/>
           <w:shd w:val="clear" w:color="auto" w:fill="FFFFFF"/>
         </w:rPr>
         <w:t xml:space="preserve"> </w:t>
@@ -631,89 +699,33 @@
     <w:p>
       <w:pPr>
         <w:rPr>
-          <w:rFonts w:ascii="Helvetica" w:hAnsi="Helvetica" w:cs="Helvetica"/>
-          <w:color w:val="3C4043"/>
-          <w:sz w:val="21"/>
-          <w:szCs w:val="21"/>
-          <w:shd w:val="clear" w:color="auto" w:fill="FFFFFF"/>
-        </w:rPr>
-      </w:pPr>
-      <w:r>
-        <w:rPr>
-          <w:rFonts w:ascii="Helvetica" w:hAnsi="Helvetica" w:cs="Helvetica"/>
-          <w:color w:val="3C4043"/>
-          <w:sz w:val="21"/>
-          <w:szCs w:val="21"/>
-          <w:shd w:val="clear" w:color="auto" w:fill="FFFFFF"/>
-        </w:rPr>
-        <w:t>One of the methods to ensure the quality of your code is to have the best code optimi</w:t>
-      </w:r>
-      <w:r>
-        <w:rPr>
-          <w:rFonts w:ascii="Helvetica" w:hAnsi="Helvetica" w:cs="Helvetica"/>
-          <w:color w:val="3C4043"/>
-          <w:sz w:val="21"/>
-          <w:szCs w:val="21"/>
-          <w:shd w:val="clear" w:color="auto" w:fill="FFFFFF"/>
-        </w:rPr>
-        <w:t>s</w:t>
-      </w:r>
-      <w:r>
-        <w:rPr>
-          <w:rFonts w:ascii="Helvetica" w:hAnsi="Helvetica" w:cs="Helvetica"/>
-          <w:color w:val="3C4043"/>
-          <w:sz w:val="21"/>
-          <w:szCs w:val="21"/>
-          <w:shd w:val="clear" w:color="auto" w:fill="FFFFFF"/>
-        </w:rPr>
-        <w:t>ation process and techniques. Your code may be optimized so that it utili</w:t>
-      </w:r>
-      <w:r>
-        <w:rPr>
-          <w:rFonts w:ascii="Helvetica" w:hAnsi="Helvetica" w:cs="Helvetica"/>
-          <w:color w:val="3C4043"/>
-          <w:sz w:val="21"/>
-          <w:szCs w:val="21"/>
-          <w:shd w:val="clear" w:color="auto" w:fill="FFFFFF"/>
-        </w:rPr>
-        <w:t>s</w:t>
-      </w:r>
-      <w:r>
-        <w:rPr>
-          <w:rFonts w:ascii="Helvetica" w:hAnsi="Helvetica" w:cs="Helvetica"/>
-          <w:color w:val="3C4043"/>
-          <w:sz w:val="21"/>
-          <w:szCs w:val="21"/>
-          <w:shd w:val="clear" w:color="auto" w:fill="FFFFFF"/>
-        </w:rPr>
-        <w:t xml:space="preserve">es memory, executes more rapidly, </w:t>
-      </w:r>
-      <w:r>
-        <w:rPr>
-          <w:rFonts w:ascii="Helvetica" w:hAnsi="Helvetica" w:cs="Helvetica"/>
-          <w:color w:val="3C4043"/>
-          <w:sz w:val="21"/>
-          <w:szCs w:val="21"/>
-          <w:shd w:val="clear" w:color="auto" w:fill="FFFFFF"/>
-        </w:rPr>
-        <w:t>and</w:t>
-      </w:r>
-      <w:r>
-        <w:rPr>
-          <w:rFonts w:ascii="Helvetica" w:hAnsi="Helvetica" w:cs="Helvetica"/>
-          <w:color w:val="3C4043"/>
-          <w:sz w:val="21"/>
-          <w:szCs w:val="21"/>
-          <w:shd w:val="clear" w:color="auto" w:fill="FFFFFF"/>
-        </w:rPr>
-        <w:t xml:space="preserve"> also</w:t>
-      </w:r>
-      <w:r>
-        <w:rPr>
-          <w:rFonts w:ascii="Helvetica" w:hAnsi="Helvetica" w:cs="Helvetica"/>
-          <w:color w:val="3C4043"/>
-          <w:sz w:val="21"/>
-          <w:szCs w:val="21"/>
+          <w:rFonts w:cstheme="minorHAnsi"/>
+          <w:color w:val="3C4043"/>
+          <w:shd w:val="clear" w:color="auto" w:fill="FFFFFF"/>
+        </w:rPr>
+      </w:pPr>
+      <w:r>
+        <w:rPr>
+          <w:rFonts w:cstheme="minorHAnsi"/>
+          <w:color w:val="3C4043"/>
+          <w:shd w:val="clear" w:color="auto" w:fill="FFFFFF"/>
+        </w:rPr>
+        <w:t xml:space="preserve">One of the methods to ensure the quality of your code is to have the best code optimisation process and techniques. Your code may be optimized so that it utilises memory, executes more rapidly, </w:t>
+      </w:r>
+      <w:proofErr w:type="gramStart"/>
+      <w:r>
+        <w:rPr>
+          <w:rFonts w:cstheme="minorHAnsi"/>
+          <w:color w:val="3C4043"/>
+          <w:shd w:val="clear" w:color="auto" w:fill="FFFFFF"/>
+        </w:rPr>
+        <w:t>and also</w:t>
+      </w:r>
+      <w:proofErr w:type="gramEnd"/>
+      <w:r>
+        <w:rPr>
+          <w:rFonts w:cstheme="minorHAnsi"/>
+          <w:color w:val="3C4043"/>
           <w:shd w:val="clear" w:color="auto" w:fill="FFFFFF"/>
         </w:rPr>
         <w:t xml:space="preserve"> performs fewer input and output operations.</w:t>
@@ -722,167 +734,405 @@
     <w:p>
       <w:pPr>
         <w:rPr>
-          <w:rFonts w:ascii="Helvetica" w:hAnsi="Helvetica" w:cs="Helvetica"/>
-          <w:color w:val="3C4043"/>
-          <w:sz w:val="21"/>
-          <w:szCs w:val="21"/>
-          <w:shd w:val="clear" w:color="auto" w:fill="FFFFFF"/>
-        </w:rPr>
-      </w:pPr>
-      <w:r>
-        <w:rPr>
-          <w:rFonts w:ascii="Helvetica" w:hAnsi="Helvetica" w:cs="Helvetica"/>
-          <w:color w:val="3C4043"/>
-          <w:sz w:val="21"/>
-          <w:szCs w:val="21"/>
-          <w:shd w:val="clear" w:color="auto" w:fill="FFFFFF"/>
-        </w:rPr>
-        <w:t>The first step is to identify the impediments in your application’s performance in order to find the root cause of the problem. By identifying the problem, you can plan and select the best possible solution and option for your application. You can then implement the solution, and afterward you can measure the results. You can use a performance tool such as </w:t>
-      </w:r>
-      <w:r>
-        <w:rPr>
-          <w:rFonts w:ascii="Helvetica" w:hAnsi="Helvetica" w:cs="Helvetica"/>
-          <w:color w:val="3C4043"/>
-          <w:sz w:val="21"/>
-          <w:szCs w:val="21"/>
-          <w:shd w:val="clear" w:color="auto" w:fill="FFFFFF"/>
-        </w:rPr>
-        <w:t>prefix</w:t>
-      </w:r>
-      <w:r>
-        <w:rPr>
-          <w:rFonts w:ascii="Helvetica" w:hAnsi="Helvetica" w:cs="Helvetica"/>
-          <w:color w:val="3C4043"/>
-          <w:sz w:val="21"/>
-          <w:szCs w:val="21"/>
-          <w:shd w:val="clear" w:color="auto" w:fill="FFFFFF"/>
-        </w:rPr>
-        <w:t xml:space="preserve"> </w:t>
-      </w:r>
-      <w:r>
-        <w:rPr>
-          <w:rFonts w:ascii="Helvetica" w:hAnsi="Helvetica" w:cs="Helvetica"/>
-          <w:color w:val="3C4043"/>
-          <w:sz w:val="21"/>
-          <w:szCs w:val="21"/>
-          <w:shd w:val="clear" w:color="auto" w:fill="FFFFFF"/>
-        </w:rPr>
-        <w:t>or </w:t>
-      </w:r>
-      <w:r>
-        <w:rPr>
-          <w:rFonts w:ascii="Helvetica" w:hAnsi="Helvetica" w:cs="Helvetica"/>
-          <w:color w:val="3C4043"/>
-          <w:sz w:val="21"/>
-          <w:szCs w:val="21"/>
-          <w:shd w:val="clear" w:color="auto" w:fill="FFFFFF"/>
-        </w:rPr>
-        <w:t>retrace.</w:t>
-      </w:r>
-    </w:p>
-    <w:p>
-      <w:pPr>
-        <w:pStyle w:val="Heading1"/>
-        <w:rPr>
-          <w:shd w:val="clear" w:color="auto" w:fill="FFFFFF"/>
-        </w:rPr>
-      </w:pPr>
-      <w:r>
-        <w:rPr>
+          <w:rFonts w:cstheme="minorHAnsi"/>
+          <w:color w:val="3C4043"/>
+          <w:shd w:val="clear" w:color="auto" w:fill="FFFFFF"/>
+        </w:rPr>
+      </w:pPr>
+      <w:r>
+        <w:rPr>
+          <w:rFonts w:cstheme="minorHAnsi"/>
+          <w:color w:val="3C4043"/>
+          <w:shd w:val="clear" w:color="auto" w:fill="FFFFFF"/>
+        </w:rPr>
+        <w:t xml:space="preserve">The first step is to identify the impediments in your application’s performance </w:t>
+      </w:r>
+      <w:proofErr w:type="gramStart"/>
+      <w:r>
+        <w:rPr>
+          <w:rFonts w:cstheme="minorHAnsi"/>
+          <w:color w:val="3C4043"/>
+          <w:shd w:val="clear" w:color="auto" w:fill="FFFFFF"/>
+        </w:rPr>
+        <w:t>in order to</w:t>
+      </w:r>
+      <w:proofErr w:type="gramEnd"/>
+      <w:r>
+        <w:rPr>
+          <w:rFonts w:cstheme="minorHAnsi"/>
+          <w:color w:val="3C4043"/>
+          <w:shd w:val="clear" w:color="auto" w:fill="FFFFFF"/>
+        </w:rPr>
+        <w:t xml:space="preserve"> find the root cause of the problem. By identifying the problem, you can plan and select the best possible solution and option for your application. You can then implement the solution, and afterward you can measure the results. You can use a performance tool such as prefix or retrace.</w:t>
+      </w:r>
+    </w:p>
+    <w:p>
+      <w:pPr>
+        <w:pStyle w:val="Heading3"/>
+        <w:rPr>
+          <w:rFonts w:asciiTheme="minorHAnsi" w:hAnsiTheme="minorHAnsi" w:cstheme="minorHAnsi"/>
+          <w:shd w:val="clear" w:color="auto" w:fill="FFFFFF"/>
+        </w:rPr>
+      </w:pPr>
+      <w:r>
+        <w:rPr>
+          <w:rFonts w:asciiTheme="minorHAnsi" w:hAnsiTheme="minorHAnsi" w:cstheme="minorHAnsi"/>
           <w:shd w:val="clear" w:color="auto" w:fill="FFFFFF"/>
         </w:rPr>
         <w:t>Optimising our Website</w:t>
       </w:r>
-      <w:bookmarkStart w:id="0" w:name="_GoBack"/>
-      <w:bookmarkEnd w:id="0"/>
-    </w:p>
-    <w:p>
-      <w:pPr>
-        <w:rPr>
-          <w:rFonts w:ascii="Helvetica" w:hAnsi="Helvetica" w:cs="Helvetica"/>
+      <w:r>
+        <w:rPr>
+          <w:rFonts w:asciiTheme="minorHAnsi" w:hAnsiTheme="minorHAnsi" w:cstheme="minorHAnsi"/>
+          <w:shd w:val="clear" w:color="auto" w:fill="FFFFFF"/>
+        </w:rPr>
+        <w:t>:</w:t>
+      </w:r>
+    </w:p>
+    <w:p>
+      <w:pPr>
+        <w:pStyle w:val="Heading3"/>
+        <w:rPr>
+          <w:rFonts w:asciiTheme="minorHAnsi" w:hAnsiTheme="minorHAnsi" w:cstheme="minorHAnsi"/>
+        </w:rPr>
+      </w:pPr>
+      <w:r>
+        <w:rPr>
+          <w:rFonts w:asciiTheme="minorHAnsi" w:hAnsiTheme="minorHAnsi" w:cstheme="minorHAnsi"/>
+        </w:rPr>
+        <w:t>Database:</w:t>
+      </w:r>
+    </w:p>
+    <w:p>
+      <w:pPr>
+        <w:rPr>
+          <w:rFonts w:cstheme="minorHAnsi"/>
+          <w:color w:val="3C4043"/>
+          <w:shd w:val="clear" w:color="auto" w:fill="FFFFFF"/>
+        </w:rPr>
+      </w:pPr>
+      <w:r>
+        <w:rPr>
+          <w:rFonts w:cstheme="minorHAnsi"/>
+          <w:color w:val="3C4043"/>
+          <w:shd w:val="clear" w:color="auto" w:fill="FFFFFF"/>
+        </w:rPr>
+        <w:t xml:space="preserve">We can optimise </w:t>
+      </w:r>
+      <w:r>
+        <w:rPr>
+          <w:rFonts w:cstheme="minorHAnsi"/>
+          <w:color w:val="3C4043"/>
+          <w:shd w:val="clear" w:color="auto" w:fill="FFFFFF"/>
+        </w:rPr>
+        <w:t xml:space="preserve">our MySQL database by using phpMyAdmin with a few simple steps. It simply has a built in optimise options for our table. To perform the optimisation, simply open the database you would like to optimise, select all the </w:t>
+      </w:r>
+      <w:proofErr w:type="gramStart"/>
+      <w:r>
+        <w:rPr>
+          <w:rFonts w:cstheme="minorHAnsi"/>
+          <w:color w:val="3C4043"/>
+          <w:shd w:val="clear" w:color="auto" w:fill="FFFFFF"/>
+        </w:rPr>
+        <w:t>tables</w:t>
+      </w:r>
+      <w:proofErr w:type="gramEnd"/>
+      <w:r>
+        <w:rPr>
+          <w:rFonts w:cstheme="minorHAnsi"/>
+          <w:color w:val="3C4043"/>
+          <w:shd w:val="clear" w:color="auto" w:fill="FFFFFF"/>
+        </w:rPr>
+        <w:t xml:space="preserve"> and</w:t>
+      </w:r>
+      <w:r>
+        <w:rPr>
+          <w:rFonts w:cstheme="minorHAnsi"/>
+          <w:color w:val="3C4043"/>
+          <w:shd w:val="clear" w:color="auto" w:fill="FFFFFF"/>
+        </w:rPr>
+        <w:t xml:space="preserve"> choose optimise table option and it will execute the optimisation.</w:t>
+      </w:r>
+    </w:p>
+    <w:p>
+      <w:pPr>
+        <w:pStyle w:val="Heading3"/>
+        <w:rPr>
+          <w:rFonts w:asciiTheme="minorHAnsi" w:hAnsiTheme="minorHAnsi" w:cstheme="minorHAnsi"/>
           <w:b/>
           <w:bCs/>
-          <w:color w:val="3C4043"/>
-          <w:sz w:val="21"/>
-          <w:szCs w:val="21"/>
-          <w:shd w:val="clear" w:color="auto" w:fill="FFFFFF"/>
-        </w:rPr>
-      </w:pPr>
-      <w:r>
-        <w:rPr>
-          <w:rFonts w:ascii="Helvetica" w:hAnsi="Helvetica" w:cs="Helvetica"/>
-          <w:color w:val="3C4043"/>
-          <w:sz w:val="21"/>
-          <w:szCs w:val="21"/>
-          <w:shd w:val="clear" w:color="auto" w:fill="FFFFFF"/>
-        </w:rPr>
-        <w:t xml:space="preserve">We can optimise </w:t>
-      </w:r>
-      <w:r>
-        <w:rPr>
-          <w:rFonts w:ascii="Helvetica" w:hAnsi="Helvetica" w:cs="Helvetica"/>
-          <w:color w:val="3C4043"/>
-          <w:sz w:val="21"/>
-          <w:szCs w:val="21"/>
-          <w:shd w:val="clear" w:color="auto" w:fill="FFFFFF"/>
-        </w:rPr>
-        <w:t xml:space="preserve">our MySQL database by using </w:t>
-      </w:r>
-      <w:r>
-        <w:rPr>
-          <w:rFonts w:ascii="Helvetica" w:hAnsi="Helvetica" w:cs="Helvetica"/>
-          <w:color w:val="3C4043"/>
-          <w:sz w:val="21"/>
-          <w:szCs w:val="21"/>
-          <w:shd w:val="clear" w:color="auto" w:fill="FFFFFF"/>
-        </w:rPr>
-        <w:t>phpMyAdmin</w:t>
-      </w:r>
-      <w:r>
-        <w:rPr>
-          <w:rFonts w:ascii="Helvetica" w:hAnsi="Helvetica" w:cs="Helvetica"/>
-          <w:color w:val="3C4043"/>
-          <w:sz w:val="21"/>
-          <w:szCs w:val="21"/>
-          <w:shd w:val="clear" w:color="auto" w:fill="FFFFFF"/>
-        </w:rPr>
-        <w:t xml:space="preserve"> with a few simple steps. It simply has a built in optimise options for our table. To perform the optimisation, simply open the database you would like to optimise, select all the tables and</w:t>
-      </w:r>
-      <w:r>
-        <w:rPr>
-          <w:rFonts w:ascii="Helvetica" w:hAnsi="Helvetica" w:cs="Helvetica"/>
-          <w:color w:val="3C4043"/>
-          <w:sz w:val="21"/>
-          <w:szCs w:val="21"/>
-          <w:shd w:val="clear" w:color="auto" w:fill="FFFFFF"/>
-        </w:rPr>
-        <w:t xml:space="preserve"> choose optimise table option and it will execute the optimisation.</w:t>
-      </w:r>
-    </w:p>
-    <w:p>
-      <w:pPr>
-        <w:rPr>
-          <w:rFonts w:ascii="Helvetica" w:hAnsi="Helvetica" w:cs="Helvetica"/>
-          <w:color w:val="3C4043"/>
-          <w:sz w:val="21"/>
-          <w:szCs w:val="21"/>
-          <w:shd w:val="clear" w:color="auto" w:fill="FFFFFF"/>
-        </w:rPr>
-      </w:pPr>
-      <w:r>
-        <w:rPr>
-          <w:rFonts w:ascii="Helvetica" w:hAnsi="Helvetica" w:cs="Helvetica"/>
-          <w:color w:val="3C4043"/>
-          <w:sz w:val="21"/>
-          <w:szCs w:val="21"/>
-          <w:shd w:val="clear" w:color="auto" w:fill="FFFFFF"/>
-        </w:rPr>
-        <w:t>In our project, the time it takes to send the email and the time it appears in the inbox for our users could not be more optimised. There is nothing much to do when we send that email to the user. After hitting send on the alerts, it simply depends on the SMTP servers to deliver it to the users as soon as they can.</w:t>
-      </w:r>
-    </w:p>
-    <w:p/>
+          <w:shd w:val="clear" w:color="auto" w:fill="FFFFFF"/>
+        </w:rPr>
+      </w:pPr>
+      <w:r>
+        <w:rPr>
+          <w:rFonts w:asciiTheme="minorHAnsi" w:hAnsiTheme="minorHAnsi" w:cstheme="minorHAnsi"/>
+          <w:shd w:val="clear" w:color="auto" w:fill="FFFFFF"/>
+        </w:rPr>
+        <w:t>Mail:</w:t>
+      </w:r>
+    </w:p>
+    <w:p>
+      <w:pPr>
+        <w:rPr>
+          <w:rFonts w:cstheme="minorHAnsi"/>
+          <w:color w:val="3C4043"/>
+          <w:shd w:val="clear" w:color="auto" w:fill="FFFFFF"/>
+        </w:rPr>
+      </w:pPr>
+      <w:r>
+        <w:rPr>
+          <w:rFonts w:cstheme="minorHAnsi"/>
+          <w:color w:val="3C4043"/>
+          <w:shd w:val="clear" w:color="auto" w:fill="FFFFFF"/>
+        </w:rPr>
+        <w:t>In our project, the time it takes to send the email and the time it appears in the inbox for our users could not be more optimised</w:t>
+      </w:r>
+      <w:r>
+        <w:rPr>
+          <w:rFonts w:cstheme="minorHAnsi"/>
+          <w:color w:val="3C4043"/>
+          <w:shd w:val="clear" w:color="auto" w:fill="FFFFFF"/>
+        </w:rPr>
+        <w:t xml:space="preserve"> without investing in premium options</w:t>
+      </w:r>
+      <w:r>
+        <w:rPr>
+          <w:rFonts w:cstheme="minorHAnsi"/>
+          <w:color w:val="3C4043"/>
+          <w:shd w:val="clear" w:color="auto" w:fill="FFFFFF"/>
+        </w:rPr>
+        <w:t>. There is nothing much to do when we send that email to the user. After hitting send on the alerts, it simply depends on the SMTP servers</w:t>
+      </w:r>
+      <w:r>
+        <w:rPr>
+          <w:rFonts w:cstheme="minorHAnsi"/>
+          <w:color w:val="3C4043"/>
+          <w:shd w:val="clear" w:color="auto" w:fill="FFFFFF"/>
+        </w:rPr>
+        <w:t>, and various other filters,</w:t>
+      </w:r>
+      <w:r>
+        <w:rPr>
+          <w:rFonts w:cstheme="minorHAnsi"/>
+          <w:color w:val="3C4043"/>
+          <w:shd w:val="clear" w:color="auto" w:fill="FFFFFF"/>
+        </w:rPr>
+        <w:t xml:space="preserve"> to deliver it to the users as soon as they can.</w:t>
+      </w:r>
+      <w:r>
+        <w:rPr>
+          <w:rFonts w:cstheme="minorHAnsi"/>
+          <w:color w:val="3C4043"/>
+          <w:shd w:val="clear" w:color="auto" w:fill="FFFFFF"/>
+        </w:rPr>
+        <w:t xml:space="preserve"> </w:t>
+      </w:r>
+    </w:p>
+    <w:p>
+      <w:pPr>
+        <w:rPr>
+          <w:rFonts w:cstheme="minorHAnsi"/>
+          <w:color w:val="3C4043"/>
+          <w:shd w:val="clear" w:color="auto" w:fill="FFFFFF"/>
+        </w:rPr>
+      </w:pPr>
+      <w:r>
+        <w:rPr>
+          <w:rFonts w:cstheme="minorHAnsi"/>
+          <w:color w:val="3C4043"/>
+          <w:shd w:val="clear" w:color="auto" w:fill="FFFFFF"/>
+        </w:rPr>
+        <w:t>We are using the free Gmail server for our SMTP server. Being a free service used by many amateurs and professionals, it is not the most efficient option available.</w:t>
+      </w:r>
+      <w:r>
+        <w:rPr>
+          <w:rFonts w:cstheme="minorHAnsi"/>
+          <w:color w:val="3C4043"/>
+          <w:shd w:val="clear" w:color="auto" w:fill="FFFFFF"/>
+        </w:rPr>
+        <w:t xml:space="preserve"> To improve mail performance, it is recommended to switch to a premium industry option like </w:t>
+      </w:r>
+      <w:hyperlink r:id="rId6" w:history="1">
+        <w:r>
+          <w:rPr>
+            <w:rStyle w:val="Hyperlink"/>
+            <w:rFonts w:cstheme="minorHAnsi"/>
+            <w:shd w:val="clear" w:color="auto" w:fill="FFFFFF"/>
+          </w:rPr>
+          <w:t>https://sendgrid.com/</w:t>
+        </w:r>
+      </w:hyperlink>
+      <w:r>
+        <w:rPr>
+          <w:rFonts w:cstheme="minorHAnsi"/>
+          <w:color w:val="3C4043"/>
+          <w:shd w:val="clear" w:color="auto" w:fill="FFFFFF"/>
+        </w:rPr>
+        <w:t xml:space="preserve"> or another provider, which further provides an API for further performance optimisation.</w:t>
+      </w:r>
+      <w:r>
+        <w:rPr>
+          <w:rFonts w:cstheme="minorHAnsi"/>
+          <w:color w:val="3C4043"/>
+          <w:shd w:val="clear" w:color="auto" w:fill="FFFFFF"/>
+        </w:rPr>
+        <w:t xml:space="preserve"> These options are also able to manage high mail traffic.</w:t>
+      </w:r>
+    </w:p>
+    <w:p>
+      <w:pPr>
+        <w:pStyle w:val="Heading3"/>
+        <w:rPr>
+          <w:rFonts w:asciiTheme="minorHAnsi" w:hAnsiTheme="minorHAnsi" w:cstheme="minorHAnsi"/>
+          <w:shd w:val="clear" w:color="auto" w:fill="FFFFFF"/>
+        </w:rPr>
+      </w:pPr>
+      <w:r>
+        <w:rPr>
+          <w:rFonts w:asciiTheme="minorHAnsi" w:hAnsiTheme="minorHAnsi" w:cstheme="minorHAnsi"/>
+          <w:shd w:val="clear" w:color="auto" w:fill="FFFFFF"/>
+        </w:rPr>
+        <w:t>Site Traffic:</w:t>
+      </w:r>
+    </w:p>
+    <w:p>
+      <w:pPr>
+        <w:rPr>
+          <w:rFonts w:cstheme="minorHAnsi"/>
+        </w:rPr>
+      </w:pPr>
+      <w:r>
+        <w:rPr>
+          <w:rFonts w:cstheme="minorHAnsi"/>
+        </w:rPr>
+        <w:t xml:space="preserve">There are </w:t>
+      </w:r>
+      <w:proofErr w:type="gramStart"/>
+      <w:r>
+        <w:rPr>
+          <w:rFonts w:cstheme="minorHAnsi"/>
+        </w:rPr>
+        <w:t>a number of</w:t>
+      </w:r>
+      <w:proofErr w:type="gramEnd"/>
+      <w:r>
+        <w:rPr>
+          <w:rFonts w:cstheme="minorHAnsi"/>
+        </w:rPr>
+        <w:t xml:space="preserve"> options for managing high traffic to the website. We first </w:t>
+      </w:r>
+      <w:proofErr w:type="gramStart"/>
+      <w:r>
+        <w:rPr>
+          <w:rFonts w:cstheme="minorHAnsi"/>
+        </w:rPr>
+        <w:t>have to</w:t>
+      </w:r>
+      <w:proofErr w:type="gramEnd"/>
+      <w:r>
+        <w:rPr>
+          <w:rFonts w:cstheme="minorHAnsi"/>
+        </w:rPr>
+        <w:t xml:space="preserve"> establish what our expectations are regarding how high our traffic will be. If it becomes more popular, we will have to consider upgrading to a host that can accommodate our needs better</w:t>
+      </w:r>
+      <w:r>
+        <w:rPr>
+          <w:rFonts w:cstheme="minorHAnsi"/>
+        </w:rPr>
+        <w:t>, such as using a Virtual Private Server or dedicated hosting plan</w:t>
+      </w:r>
+      <w:r>
+        <w:rPr>
+          <w:rFonts w:cstheme="minorHAnsi"/>
+        </w:rPr>
+        <w:t>.</w:t>
+      </w:r>
+      <w:r>
+        <w:rPr>
+          <w:rFonts w:cstheme="minorHAnsi"/>
+        </w:rPr>
+        <w:t xml:space="preserve"> A CDN (Content Delivery Network) is also a good option. It enables clients that are geographically distant from the host to request content from these CDNs, which are placed strategically at points where most traffic comes from, to reduce the strain of requests to the host machine.</w:t>
+      </w:r>
+    </w:p>
+    <w:p>
+      <w:pPr>
+        <w:pStyle w:val="Heading3"/>
+        <w:rPr>
+          <w:rFonts w:asciiTheme="minorHAnsi" w:hAnsiTheme="minorHAnsi" w:cstheme="minorHAnsi"/>
+        </w:rPr>
+      </w:pPr>
+      <w:r>
+        <w:rPr>
+          <w:rFonts w:asciiTheme="minorHAnsi" w:hAnsiTheme="minorHAnsi" w:cstheme="minorHAnsi"/>
+        </w:rPr>
+        <w:lastRenderedPageBreak/>
+        <w:t>Code Optimisation:</w:t>
+      </w:r>
+    </w:p>
+    <w:p>
+      <w:pPr>
+        <w:rPr>
+          <w:rFonts w:cstheme="minorHAnsi"/>
+        </w:rPr>
+      </w:pPr>
+      <w:r>
+        <w:rPr>
+          <w:rFonts w:cstheme="minorHAnsi"/>
+        </w:rPr>
+        <w:t>Using performance tools like a profiler allow the developer to see what lines of source code are using disproportionate amount of resources. Once these are identified, they can be refactored and tested against performance milestones to make the site load faster.</w:t>
+      </w:r>
+    </w:p>
+    <w:p>
+      <w:pPr>
+        <w:rPr>
+          <w:rFonts w:cstheme="minorHAnsi"/>
+        </w:rPr>
+      </w:pPr>
+      <w:r>
+        <w:rPr>
+          <w:rFonts w:cstheme="minorHAnsi"/>
+        </w:rPr>
+        <w:t>Regular code reviews are also important since the profiler may not always find all problems. Rewriting the code and redesigning the system can have significant performance boosts if done properly.</w:t>
+      </w:r>
+    </w:p>
+    <w:p>
+      <w:pPr>
+        <w:rPr>
+          <w:rFonts w:cstheme="minorHAnsi"/>
+        </w:rPr>
+      </w:pPr>
+      <w:r>
+        <w:rPr>
+          <w:rFonts w:cstheme="minorHAnsi"/>
+        </w:rPr>
+        <w:t>A website can easily be slowed down by overuse of modules and features. Deciding what is essential to the site and what features to keep, then removing the unimportant can result in performance gains. This can be achieved by switching to using lightweight components where possible, avoiding redirects, optimising image loading, and having media load incrementally on demand.</w:t>
+      </w:r>
+    </w:p>
+    <w:p>
+      <w:pPr>
+        <w:rPr>
+          <w:rFonts w:cstheme="minorHAnsi"/>
+        </w:rPr>
+      </w:pPr>
+      <w:hyperlink r:id="rId7" w:history="1">
+        <w:r>
+          <w:rPr>
+            <w:rStyle w:val="Hyperlink"/>
+            <w:rFonts w:cstheme="minorHAnsi"/>
+          </w:rPr>
+          <w:t>https://www.keycdn.com/blog/high-traffic</w:t>
+        </w:r>
+      </w:hyperlink>
+      <w:r>
+        <w:rPr>
+          <w:rFonts w:cstheme="minorHAnsi"/>
+        </w:rPr>
+        <w:t xml:space="preserve"> </w:t>
+      </w:r>
+    </w:p>
     <w:sectPr>
-      <w:headerReference w:type="default" r:id="rId6"/>
+      <w:headerReference w:type="default" r:id="rId8"/>
       <w:pgSz w:w="11906" w:h="16838"/>
       <w:pgMar w:top="1440" w:right="1440" w:bottom="1440" w:left="1440" w:header="708" w:footer="708" w:gutter="0"/>
       <w:pgNumType w:start="0"/>
@@ -895,7 +1145,7 @@
 </file>
 
 <file path=word/endnotes.xml><?xml version="1.0" encoding="utf-8"?>
-<w:endnotes xmlns:wpc="http://schemas.microsoft.com/office/word/2010/wordprocessingCanvas" xmlns:cx="http://schemas.microsoft.com/office/drawing/2014/chartex" xmlns:cx1="http://schemas.microsoft.com/office/drawing/2015/9/8/chartex" xmlns:cx2="http://schemas.microsoft.com/office/drawing/2015/10/21/chartex" xmlns:cx3="http://schemas.microsoft.com/office/drawing/2016/5/9/chartex" xmlns:cx4="http://schemas.microsoft.com/office/drawing/2016/5/10/chartex" xmlns:cx5="http://schemas.microsoft.com/office/drawing/2016/5/11/chartex" xmlns:cx6="http://schemas.microsoft.com/office/drawing/2016/5/12/chartex" xmlns:cx7="http://schemas.microsoft.com/office/drawing/2016/5/13/chartex" xmlns:cx8="http://schemas.microsoft.com/office/drawing/2016/5/14/chartex" xmlns:mc="http://schemas.openxmlformats.org/markup-compatibility/2006" xmlns:aink="http://schemas.microsoft.com/office/drawing/2016/ink" xmlns:am3d="http://schemas.microsoft.com/office/drawing/2017/model3d" xmlns:o="urn:schemas-microsoft-com:office:office" xmlns:r="http://schemas.openxmlformats.org/officeDocument/2006/relationships" xmlns:m="http://schemas.openxmlformats.org/officeDocument/2006/math" xmlns:v="urn:schemas-microsoft-com:vml" xmlns:wp14="http://schemas.microsoft.com/office/word/2010/wordprocessingDrawing" xmlns:wp="http://schemas.openxmlformats.org/drawingml/2006/wordprocessingDrawing" xmlns:w10="urn:schemas-microsoft-com:office:word" xmlns:w="http://schemas.openxmlformats.org/wordprocessingml/2006/main" xmlns:w14="http://schemas.microsoft.com/office/word/2010/wordml" xmlns:w15="http://schemas.microsoft.com/office/word/2012/wordml" xmlns:w16cid="http://schemas.microsoft.com/office/word/2016/wordml/cid" xmlns:w16se="http://schemas.microsoft.com/office/word/2015/wordml/symex" xmlns:wpg="http://schemas.microsoft.com/office/word/2010/wordprocessingGroup" xmlns:wpi="http://schemas.microsoft.com/office/word/2010/wordprocessingInk" xmlns:wne="http://schemas.microsoft.com/office/word/2006/wordml" xmlns:wps="http://schemas.microsoft.com/office/word/2010/wordprocessingShape" mc:Ignorable="w14 w15 w16se w16cid wp14">
+<w:endnotes xmlns:wpc="http://schemas.microsoft.com/office/word/2010/wordprocessingCanvas" xmlns:cx="http://schemas.microsoft.com/office/drawing/2014/chartex" xmlns:cx1="http://schemas.microsoft.com/office/drawing/2015/9/8/chartex" xmlns:cx2="http://schemas.microsoft.com/office/drawing/2015/10/21/chartex" xmlns:cx3="http://schemas.microsoft.com/office/drawing/2016/5/9/chartex" xmlns:cx4="http://schemas.microsoft.com/office/drawing/2016/5/10/chartex" xmlns:cx5="http://schemas.microsoft.com/office/drawing/2016/5/11/chartex" xmlns:cx6="http://schemas.microsoft.com/office/drawing/2016/5/12/chartex" xmlns:cx7="http://schemas.microsoft.com/office/drawing/2016/5/13/chartex" xmlns:cx8="http://schemas.microsoft.com/office/drawing/2016/5/14/chartex" xmlns:mc="http://schemas.openxmlformats.org/markup-compatibility/2006" xmlns:aink="http://schemas.microsoft.com/office/drawing/2016/ink" xmlns:am3d="http://schemas.microsoft.com/office/drawing/2017/model3d" xmlns:o="urn:schemas-microsoft-com:office:office" xmlns:r="http://schemas.openxmlformats.org/officeDocument/2006/relationships" xmlns:m="http://schemas.openxmlformats.org/officeDocument/2006/math" xmlns:v="urn:schemas-microsoft-com:vml" xmlns:wp14="http://schemas.microsoft.com/office/word/2010/wordprocessingDrawing" xmlns:wp="http://schemas.openxmlformats.org/drawingml/2006/wordprocessingDrawing" xmlns:w10="urn:schemas-microsoft-com:office:word" xmlns:w="http://schemas.openxmlformats.org/wordprocessingml/2006/main" xmlns:w14="http://schemas.microsoft.com/office/word/2010/wordml" xmlns:w15="http://schemas.microsoft.com/office/word/2012/wordml" xmlns:w16cex="http://schemas.microsoft.com/office/word/2018/wordml/cex" xmlns:w16cid="http://schemas.microsoft.com/office/word/2016/wordml/cid" xmlns:w16="http://schemas.microsoft.com/office/word/2018/wordml" xmlns:w16se="http://schemas.microsoft.com/office/word/2015/wordml/symex" xmlns:wpg="http://schemas.microsoft.com/office/word/2010/wordprocessingGroup" xmlns:wpi="http://schemas.microsoft.com/office/word/2010/wordprocessingInk" xmlns:wne="http://schemas.microsoft.com/office/word/2006/wordml" xmlns:wps="http://schemas.microsoft.com/office/word/2010/wordprocessingShape" mc:Ignorable="w14 w15 w16se w16cid w16 w16cex wp14">
   <w:endnote w:type="separator" w:id="-1">
     <w:p>
       <w:pPr>
@@ -920,7 +1170,7 @@
 </file>
 
 <file path=word/footnotes.xml><?xml version="1.0" encoding="utf-8"?>
-<w:footnotes xmlns:wpc="http://schemas.microsoft.com/office/word/2010/wordprocessingCanvas" xmlns:cx="http://schemas.microsoft.com/office/drawing/2014/chartex" xmlns:cx1="http://schemas.microsoft.com/office/drawing/2015/9/8/chartex" xmlns:cx2="http://schemas.microsoft.com/office/drawing/2015/10/21/chartex" xmlns:cx3="http://schemas.microsoft.com/office/drawing/2016/5/9/chartex" xmlns:cx4="http://schemas.microsoft.com/office/drawing/2016/5/10/chartex" xmlns:cx5="http://schemas.microsoft.com/office/drawing/2016/5/11/chartex" xmlns:cx6="http://schemas.microsoft.com/office/drawing/2016/5/12/chartex" xmlns:cx7="http://schemas.microsoft.com/office/drawing/2016/5/13/chartex" xmlns:cx8="http://schemas.microsoft.com/office/drawing/2016/5/14/chartex" xmlns:mc="http://schemas.openxmlformats.org/markup-compatibility/2006" xmlns:aink="http://schemas.microsoft.com/office/drawing/2016/ink" xmlns:am3d="http://schemas.microsoft.com/office/drawing/2017/model3d" xmlns:o="urn:schemas-microsoft-com:office:office" xmlns:r="http://schemas.openxmlformats.org/officeDocument/2006/relationships" xmlns:m="http://schemas.openxmlformats.org/officeDocument/2006/math" xmlns:v="urn:schemas-microsoft-com:vml" xmlns:wp14="http://schemas.microsoft.com/office/word/2010/wordprocessingDrawing" xmlns:wp="http://schemas.openxmlformats.org/drawingml/2006/wordprocessingDrawing" xmlns:w10="urn:schemas-microsoft-com:office:word" xmlns:w="http://schemas.openxmlformats.org/wordprocessingml/2006/main" xmlns:w14="http://schemas.microsoft.com/office/word/2010/wordml" xmlns:w15="http://schemas.microsoft.com/office/word/2012/wordml" xmlns:w16cid="http://schemas.microsoft.com/office/word/2016/wordml/cid" xmlns:w16se="http://schemas.microsoft.com/office/word/2015/wordml/symex" xmlns:wpg="http://schemas.microsoft.com/office/word/2010/wordprocessingGroup" xmlns:wpi="http://schemas.microsoft.com/office/word/2010/wordprocessingInk" xmlns:wne="http://schemas.microsoft.com/office/word/2006/wordml" xmlns:wps="http://schemas.microsoft.com/office/word/2010/wordprocessingShape" mc:Ignorable="w14 w15 w16se w16cid wp14">
+<w:footnotes xmlns:wpc="http://schemas.microsoft.com/office/word/2010/wordprocessingCanvas" xmlns:cx="http://schemas.microsoft.com/office/drawing/2014/chartex" xmlns:cx1="http://schemas.microsoft.com/office/drawing/2015/9/8/chartex" xmlns:cx2="http://schemas.microsoft.com/office/drawing/2015/10/21/chartex" xmlns:cx3="http://schemas.microsoft.com/office/drawing/2016/5/9/chartex" xmlns:cx4="http://schemas.microsoft.com/office/drawing/2016/5/10/chartex" xmlns:cx5="http://schemas.microsoft.com/office/drawing/2016/5/11/chartex" xmlns:cx6="http://schemas.microsoft.com/office/drawing/2016/5/12/chartex" xmlns:cx7="http://schemas.microsoft.com/office/drawing/2016/5/13/chartex" xmlns:cx8="http://schemas.microsoft.com/office/drawing/2016/5/14/chartex" xmlns:mc="http://schemas.openxmlformats.org/markup-compatibility/2006" xmlns:aink="http://schemas.microsoft.com/office/drawing/2016/ink" xmlns:am3d="http://schemas.microsoft.com/office/drawing/2017/model3d" xmlns:o="urn:schemas-microsoft-com:office:office" xmlns:r="http://schemas.openxmlformats.org/officeDocument/2006/relationships" xmlns:m="http://schemas.openxmlformats.org/officeDocument/2006/math" xmlns:v="urn:schemas-microsoft-com:vml" xmlns:wp14="http://schemas.microsoft.com/office/word/2010/wordprocessingDrawing" xmlns:wp="http://schemas.openxmlformats.org/drawingml/2006/wordprocessingDrawing" xmlns:w10="urn:schemas-microsoft-com:office:word" xmlns:w="http://schemas.openxmlformats.org/wordprocessingml/2006/main" xmlns:w14="http://schemas.microsoft.com/office/word/2010/wordml" xmlns:w15="http://schemas.microsoft.com/office/word/2012/wordml" xmlns:w16cex="http://schemas.microsoft.com/office/word/2018/wordml/cex" xmlns:w16cid="http://schemas.microsoft.com/office/word/2016/wordml/cid" xmlns:w16="http://schemas.microsoft.com/office/word/2018/wordml" xmlns:w16se="http://schemas.microsoft.com/office/word/2015/wordml/symex" xmlns:wpg="http://schemas.microsoft.com/office/word/2010/wordprocessingGroup" xmlns:wpi="http://schemas.microsoft.com/office/word/2010/wordprocessingInk" xmlns:wne="http://schemas.microsoft.com/office/word/2006/wordml" xmlns:wps="http://schemas.microsoft.com/office/word/2010/wordprocessingShape" mc:Ignorable="w14 w15 w16se w16cid w16 w16cex wp14">
   <w:footnote w:type="separator" w:id="-1">
     <w:p>
       <w:pPr>
@@ -945,7 +1195,7 @@
 </file>
 
 <file path=word/header1.xml><?xml version="1.0" encoding="utf-8"?>
-<w:hdr xmlns:wpc="http://schemas.microsoft.com/office/word/2010/wordprocessingCanvas" xmlns:cx="http://schemas.microsoft.com/office/drawing/2014/chartex" xmlns:cx1="http://schemas.microsoft.com/office/drawing/2015/9/8/chartex" xmlns:cx2="http://schemas.microsoft.com/office/drawing/2015/10/21/chartex" xmlns:cx3="http://schemas.microsoft.com/office/drawing/2016/5/9/chartex" xmlns:cx4="http://schemas.microsoft.com/office/drawing/2016/5/10/chartex" xmlns:cx5="http://schemas.microsoft.com/office/drawing/2016/5/11/chartex" xmlns:cx6="http://schemas.microsoft.com/office/drawing/2016/5/12/chartex" xmlns:cx7="http://schemas.microsoft.com/office/drawing/2016/5/13/chartex" xmlns:cx8="http://schemas.microsoft.com/office/drawing/2016/5/14/chartex" xmlns:mc="http://schemas.openxmlformats.org/markup-compatibility/2006" xmlns:aink="http://schemas.microsoft.com/office/drawing/2016/ink" xmlns:am3d="http://schemas.microsoft.com/office/drawing/2017/model3d" xmlns:o="urn:schemas-microsoft-com:office:office" xmlns:r="http://schemas.openxmlformats.org/officeDocument/2006/relationships" xmlns:m="http://schemas.openxmlformats.org/officeDocument/2006/math" xmlns:v="urn:schemas-microsoft-com:vml" xmlns:wp14="http://schemas.microsoft.com/office/word/2010/wordprocessingDrawing" xmlns:wp="http://schemas.openxmlformats.org/drawingml/2006/wordprocessingDrawing" xmlns:w10="urn:schemas-microsoft-com:office:word" xmlns:w="http://schemas.openxmlformats.org/wordprocessingml/2006/main" xmlns:w14="http://schemas.microsoft.com/office/word/2010/wordml" xmlns:w15="http://schemas.microsoft.com/office/word/2012/wordml" xmlns:w16cid="http://schemas.microsoft.com/office/word/2016/wordml/cid" xmlns:w16se="http://schemas.microsoft.com/office/word/2015/wordml/symex" xmlns:wpg="http://schemas.microsoft.com/office/word/2010/wordprocessingGroup" xmlns:wpi="http://schemas.microsoft.com/office/word/2010/wordprocessingInk" xmlns:wne="http://schemas.microsoft.com/office/word/2006/wordml" xmlns:wps="http://schemas.microsoft.com/office/word/2010/wordprocessingShape" mc:Ignorable="w14 w15 w16se w16cid wp14">
+<w:hdr xmlns:wpc="http://schemas.microsoft.com/office/word/2010/wordprocessingCanvas" xmlns:cx="http://schemas.microsoft.com/office/drawing/2014/chartex" xmlns:cx1="http://schemas.microsoft.com/office/drawing/2015/9/8/chartex" xmlns:cx2="http://schemas.microsoft.com/office/drawing/2015/10/21/chartex" xmlns:cx3="http://schemas.microsoft.com/office/drawing/2016/5/9/chartex" xmlns:cx4="http://schemas.microsoft.com/office/drawing/2016/5/10/chartex" xmlns:cx5="http://schemas.microsoft.com/office/drawing/2016/5/11/chartex" xmlns:cx6="http://schemas.microsoft.com/office/drawing/2016/5/12/chartex" xmlns:cx7="http://schemas.microsoft.com/office/drawing/2016/5/13/chartex" xmlns:cx8="http://schemas.microsoft.com/office/drawing/2016/5/14/chartex" xmlns:mc="http://schemas.openxmlformats.org/markup-compatibility/2006" xmlns:aink="http://schemas.microsoft.com/office/drawing/2016/ink" xmlns:am3d="http://schemas.microsoft.com/office/drawing/2017/model3d" xmlns:o="urn:schemas-microsoft-com:office:office" xmlns:r="http://schemas.openxmlformats.org/officeDocument/2006/relationships" xmlns:m="http://schemas.openxmlformats.org/officeDocument/2006/math" xmlns:v="urn:schemas-microsoft-com:vml" xmlns:wp14="http://schemas.microsoft.com/office/word/2010/wordprocessingDrawing" xmlns:wp="http://schemas.openxmlformats.org/drawingml/2006/wordprocessingDrawing" xmlns:w10="urn:schemas-microsoft-com:office:word" xmlns:w="http://schemas.openxmlformats.org/wordprocessingml/2006/main" xmlns:w14="http://schemas.microsoft.com/office/word/2010/wordml" xmlns:w15="http://schemas.microsoft.com/office/word/2012/wordml" xmlns:w16cex="http://schemas.microsoft.com/office/word/2018/wordml/cex" xmlns:w16cid="http://schemas.microsoft.com/office/word/2016/wordml/cid" xmlns:w16="http://schemas.microsoft.com/office/word/2018/wordml" xmlns:w16se="http://schemas.microsoft.com/office/word/2015/wordml/symex" xmlns:wpg="http://schemas.microsoft.com/office/word/2010/wordprocessingGroup" xmlns:wpi="http://schemas.microsoft.com/office/word/2010/wordprocessingInk" xmlns:wne="http://schemas.microsoft.com/office/word/2006/wordml" xmlns:wps="http://schemas.microsoft.com/office/word/2010/wordprocessingShape" mc:Ignorable="w14 w15 w16se w16cid w16 w16cex wp14">
   <w:p>
     <w:pPr>
       <w:pStyle w:val="Header"/>
@@ -958,7 +1208,7 @@
 </file>
 
 <file path=word/styles.xml><?xml version="1.0" encoding="utf-8"?>
-<w:styles xmlns:mc="http://schemas.openxmlformats.org/markup-compatibility/2006" xmlns:r="http://schemas.openxmlformats.org/officeDocument/2006/relationships" xmlns:w="http://schemas.openxmlformats.org/wordprocessingml/2006/main" xmlns:w14="http://schemas.microsoft.com/office/word/2010/wordml" xmlns:w15="http://schemas.microsoft.com/office/word/2012/wordml" xmlns:w16cid="http://schemas.microsoft.com/office/word/2016/wordml/cid" xmlns:w16se="http://schemas.microsoft.com/office/word/2015/wordml/symex" mc:Ignorable="w14 w15 w16se w16cid">
+<w:styles xmlns:mc="http://schemas.openxmlformats.org/markup-compatibility/2006" xmlns:r="http://schemas.openxmlformats.org/officeDocument/2006/relationships" xmlns:w="http://schemas.openxmlformats.org/wordprocessingml/2006/main" xmlns:w14="http://schemas.microsoft.com/office/word/2010/wordml" xmlns:w15="http://schemas.microsoft.com/office/word/2012/wordml" xmlns:w16cex="http://schemas.microsoft.com/office/word/2018/wordml/cex" xmlns:w16cid="http://schemas.microsoft.com/office/word/2016/wordml/cid" xmlns:w16="http://schemas.microsoft.com/office/word/2018/wordml" xmlns:w16se="http://schemas.microsoft.com/office/word/2015/wordml/symex" mc:Ignorable="w14 w15 w16se w16cid w16 w16cex">
   <w:docDefaults>
     <w:rPrDefault>
       <w:rPr>
@@ -974,7 +1224,7 @@
       </w:pPr>
     </w:pPrDefault>
   </w:docDefaults>
-  <w:latentStyles w:defLockedState="0" w:defUIPriority="99" w:defSemiHidden="0" w:defUnhideWhenUsed="0" w:defQFormat="0" w:count="377">
+  <w:latentStyles w:defLockedState="0" w:defUIPriority="99" w:defSemiHidden="0" w:defUnhideWhenUsed="0" w:defQFormat="0" w:count="376">
     <w:lsdException w:name="Normal" w:uiPriority="0" w:qFormat="1"/>
     <w:lsdException w:name="heading 1" w:uiPriority="9" w:qFormat="1"/>
     <w:lsdException w:name="heading 2" w:semiHidden="1" w:uiPriority="9" w:unhideWhenUsed="1" w:qFormat="1"/>
@@ -1080,6 +1330,7 @@
     <w:lsdException w:name="HTML Sample" w:semiHidden="1" w:unhideWhenUsed="1"/>
     <w:lsdException w:name="HTML Typewriter" w:semiHidden="1" w:unhideWhenUsed="1"/>
     <w:lsdException w:name="HTML Variable" w:semiHidden="1" w:unhideWhenUsed="1"/>
+    <w:lsdException w:name="Normal Table" w:semiHidden="1" w:unhideWhenUsed="1"/>
     <w:lsdException w:name="annotation subject" w:semiHidden="1" w:unhideWhenUsed="1"/>
     <w:lsdException w:name="No List" w:semiHidden="1" w:unhideWhenUsed="1"/>
     <w:lsdException w:name="Outline List 1" w:semiHidden="1" w:unhideWhenUsed="1"/>
@@ -1125,9 +1376,11 @@
     <w:lsdException w:name="Table Subtle 1" w:semiHidden="1" w:unhideWhenUsed="1"/>
     <w:lsdException w:name="Table Subtle 2" w:semiHidden="1" w:unhideWhenUsed="1"/>
     <w:lsdException w:name="Table Web 1" w:semiHidden="1" w:unhideWhenUsed="1"/>
+    <w:lsdException w:name="Table Web 2" w:semiHidden="1" w:unhideWhenUsed="1"/>
     <w:lsdException w:name="Table Web 3" w:semiHidden="1" w:unhideWhenUsed="1"/>
     <w:lsdException w:name="Balloon Text" w:semiHidden="1" w:unhideWhenUsed="1"/>
     <w:lsdException w:name="Table Grid" w:uiPriority="39"/>
+    <w:lsdException w:name="Table Theme" w:semiHidden="1" w:unhideWhenUsed="1"/>
     <w:lsdException w:name="Placeholder Text" w:semiHidden="1"/>
     <w:lsdException w:name="No Spacing" w:uiPriority="1" w:qFormat="1"/>
     <w:lsdException w:name="Light Shading" w:uiPriority="60"/>
@@ -1348,7 +1601,6 @@
     <w:lsdException w:name="Hashtag" w:semiHidden="1" w:unhideWhenUsed="1"/>
     <w:lsdException w:name="Unresolved Mention" w:semiHidden="1" w:unhideWhenUsed="1"/>
     <w:lsdException w:name="Smart Link" w:semiHidden="1" w:unhideWhenUsed="1"/>
-    <w:lsdException w:name="Smart Link Error" w:semiHidden="1" w:unhideWhenUsed="1"/>
   </w:latentStyles>
   <w:style w:type="paragraph" w:default="1" w:styleId="Normal">
     <w:name w:val="Normal"/>
@@ -1375,9 +1627,54 @@
       <w:szCs w:val="32"/>
     </w:rPr>
   </w:style>
+  <w:style w:type="paragraph" w:styleId="Heading2">
+    <w:name w:val="heading 2"/>
+    <w:basedOn w:val="Normal"/>
+    <w:next w:val="Normal"/>
+    <w:link w:val="Heading2Char"/>
+    <w:uiPriority w:val="9"/>
+    <w:unhideWhenUsed/>
+    <w:qFormat/>
+    <w:rsid w:val="002D7F46"/>
+    <w:pPr>
+      <w:keepNext/>
+      <w:keepLines/>
+      <w:spacing w:before="40" w:after="0"/>
+      <w:outlineLvl w:val="1"/>
+    </w:pPr>
+    <w:rPr>
+      <w:rFonts w:asciiTheme="majorHAnsi" w:eastAsiaTheme="majorEastAsia" w:hAnsiTheme="majorHAnsi" w:cstheme="majorBidi"/>
+      <w:color w:val="2F5496" w:themeColor="accent1" w:themeShade="BF"/>
+      <w:sz w:val="26"/>
+      <w:szCs w:val="26"/>
+    </w:rPr>
+  </w:style>
+  <w:style w:type="paragraph" w:styleId="Heading3">
+    <w:name w:val="heading 3"/>
+    <w:basedOn w:val="Normal"/>
+    <w:next w:val="Normal"/>
+    <w:link w:val="Heading3Char"/>
+    <w:uiPriority w:val="9"/>
+    <w:unhideWhenUsed/>
+    <w:qFormat/>
+    <w:rsid w:val="002D7F46"/>
+    <w:pPr>
+      <w:keepNext/>
+      <w:keepLines/>
+      <w:spacing w:before="40" w:after="0"/>
+      <w:outlineLvl w:val="2"/>
+    </w:pPr>
+    <w:rPr>
+      <w:rFonts w:asciiTheme="majorHAnsi" w:eastAsiaTheme="majorEastAsia" w:hAnsiTheme="majorHAnsi" w:cstheme="majorBidi"/>
+      <w:color w:val="1F3763" w:themeColor="accent1" w:themeShade="7F"/>
+      <w:sz w:val="24"/>
+      <w:szCs w:val="24"/>
+    </w:rPr>
+  </w:style>
   <w:style w:type="character" w:default="1" w:styleId="DefaultParagraphFont">
     <w:name w:val="Default Paragraph Font"/>
     <w:uiPriority w:val="1"/>
+    <w:semiHidden/>
     <w:unhideWhenUsed/>
   </w:style>
   <w:style w:type="table" w:default="1" w:styleId="TableNormal">
@@ -1505,6 +1802,32 @@
     <w:link w:val="Footer"/>
     <w:uiPriority w:val="99"/>
     <w:rsid w:val="007339EC"/>
+  </w:style>
+  <w:style w:type="character" w:customStyle="1" w:styleId="Heading2Char">
+    <w:name w:val="Heading 2 Char"/>
+    <w:basedOn w:val="DefaultParagraphFont"/>
+    <w:link w:val="Heading2"/>
+    <w:uiPriority w:val="9"/>
+    <w:rsid w:val="002D7F46"/>
+    <w:rPr>
+      <w:rFonts w:asciiTheme="majorHAnsi" w:eastAsiaTheme="majorEastAsia" w:hAnsiTheme="majorHAnsi" w:cstheme="majorBidi"/>
+      <w:color w:val="2F5496" w:themeColor="accent1" w:themeShade="BF"/>
+      <w:sz w:val="26"/>
+      <w:szCs w:val="26"/>
+    </w:rPr>
+  </w:style>
+  <w:style w:type="character" w:customStyle="1" w:styleId="Heading3Char">
+    <w:name w:val="Heading 3 Char"/>
+    <w:basedOn w:val="DefaultParagraphFont"/>
+    <w:link w:val="Heading3"/>
+    <w:uiPriority w:val="9"/>
+    <w:rsid w:val="002D7F46"/>
+    <w:rPr>
+      <w:rFonts w:asciiTheme="majorHAnsi" w:eastAsiaTheme="majorEastAsia" w:hAnsiTheme="majorHAnsi" w:cstheme="majorBidi"/>
+      <w:color w:val="1F3763" w:themeColor="accent1" w:themeShade="7F"/>
+      <w:sz w:val="24"/>
+      <w:szCs w:val="24"/>
+    </w:rPr>
   </w:style>
 </w:styles>
 </file>

</xml_diff>